<commit_message>
Prepare for 2022 publications.
</commit_message>
<xml_diff>
--- a/srcMedia/moj-guidance-tech.docx
+++ b/srcMedia/moj-guidance-tech.docx
@@ -585,7 +585,15 @@
           <w:color w:val="000000" w:themeColor="text1"/>
           <w:sz w:val="22"/>
         </w:rPr>
-        <w:t>2021</w:t>
+        <w:t>202</w:t>
+      </w:r>
+      <w:r>
+        <w:rPr>
+          <w:b/>
+          <w:color w:val="000000" w:themeColor="text1"/>
+          <w:sz w:val="22"/>
+        </w:rPr>
+        <w:t>2</w:t>
       </w:r>
     </w:p>
     <w:p>
@@ -2349,16 +2357,25 @@
 </file>
 
 <file path=customXml/item1.xml><?xml version="1.0" encoding="utf-8"?>
+<b:Sources xmlns:b="http://schemas.openxmlformats.org/officeDocument/2006/bibliography" xmlns="http://schemas.openxmlformats.org/officeDocument/2006/bibliography" SelectedStyle="\APASixthEditionOfficeOnline.xsl" StyleName="APA" Version="6"/>
+</file>
+
+<file path=customXml/item2.xml><?xml version="1.0" encoding="utf-8"?>
 <p:properties xmlns:p="http://schemas.microsoft.com/office/2006/metadata/properties" xmlns:xsi="http://www.w3.org/2001/XMLSchema-instance" xmlns:pc="http://schemas.microsoft.com/office/infopath/2007/PartnerControls">
   <documentManagement/>
 </p:properties>
 </file>
 
-<file path=customXml/item2.xml><?xml version="1.0" encoding="utf-8"?>
-<b:Sources xmlns:b="http://schemas.openxmlformats.org/officeDocument/2006/bibliography" xmlns="http://schemas.openxmlformats.org/officeDocument/2006/bibliography" SelectedStyle="\APASixthEditionOfficeOnline.xsl" StyleName="APA" Version="6"/>
+<file path=customXml/item3.xml><?xml version="1.0" encoding="utf-8"?>
+<?mso-contentType ?>
+<FormTemplates xmlns="http://schemas.microsoft.com/sharepoint/v3/contenttype/forms">
+  <Display>DocumentLibraryForm</Display>
+  <Edit>DocumentLibraryForm</Edit>
+  <New>DocumentLibraryForm</New>
+</FormTemplates>
 </file>
 
-<file path=customXml/item3.xml><?xml version="1.0" encoding="utf-8"?>
+<file path=customXml/item4.xml><?xml version="1.0" encoding="utf-8"?>
 <ct:contentTypeSchema xmlns:ct="http://schemas.microsoft.com/office/2006/metadata/contentType" xmlns:ma="http://schemas.microsoft.com/office/2006/metadata/properties/metaAttributes" ct:_="" ma:_="" ma:contentTypeName="Document" ma:contentTypeID="0x010100CC6D5B9B7727A94FB6010044B7E661E1" ma:contentTypeVersion="9" ma:contentTypeDescription="Create a new document." ma:contentTypeScope="" ma:versionID="dcef2df7a1331c9a63527ad2467f9afd">
   <xsd:schema xmlns:xsd="http://www.w3.org/2001/XMLSchema" xmlns:xs="http://www.w3.org/2001/XMLSchema" xmlns:p="http://schemas.microsoft.com/office/2006/metadata/properties" xmlns:ns2="6a7a456b-9c9b-4c1d-8343-a76b342159cc" targetNamespace="http://schemas.microsoft.com/office/2006/metadata/properties" ma:root="true" ma:fieldsID="771c19c464c4215b6b196e07c167a6fc" ns2:_="">
     <xsd:import namespace="6a7a456b-9c9b-4c1d-8343-a76b342159cc"/>
@@ -2536,16 +2553,15 @@
 </ct:contentTypeSchema>
 </file>
 
-<file path=customXml/item4.xml><?xml version="1.0" encoding="utf-8"?>
-<?mso-contentType ?>
-<FormTemplates xmlns="http://schemas.microsoft.com/sharepoint/v3/contenttype/forms">
-  <Display>DocumentLibraryForm</Display>
-  <Edit>DocumentLibraryForm</Edit>
-  <New>DocumentLibraryForm</New>
-</FormTemplates>
+<file path=customXml/itemProps1.xml><?xml version="1.0" encoding="utf-8"?>
+<ds:datastoreItem xmlns:ds="http://schemas.openxmlformats.org/officeDocument/2006/customXml" ds:itemID="{B7D499C7-1024-4CE0-9FF1-B57F81FEAA3F}">
+  <ds:schemaRefs>
+    <ds:schemaRef ds:uri="http://schemas.openxmlformats.org/officeDocument/2006/bibliography"/>
+  </ds:schemaRefs>
+</ds:datastoreItem>
 </file>
 
-<file path=customXml/itemProps1.xml><?xml version="1.0" encoding="utf-8"?>
+<file path=customXml/itemProps2.xml><?xml version="1.0" encoding="utf-8"?>
 <ds:datastoreItem xmlns:ds="http://schemas.openxmlformats.org/officeDocument/2006/customXml" ds:itemID="{5622340A-85F9-4785-A2A1-C047C90D585E}">
   <ds:schemaRefs>
     <ds:schemaRef ds:uri="http://schemas.microsoft.com/office/2006/metadata/properties"/>
@@ -2554,15 +2570,15 @@
 </ds:datastoreItem>
 </file>
 
-<file path=customXml/itemProps2.xml><?xml version="1.0" encoding="utf-8"?>
-<ds:datastoreItem xmlns:ds="http://schemas.openxmlformats.org/officeDocument/2006/customXml" ds:itemID="{B7D499C7-1024-4CE0-9FF1-B57F81FEAA3F}">
+<file path=customXml/itemProps3.xml><?xml version="1.0" encoding="utf-8"?>
+<ds:datastoreItem xmlns:ds="http://schemas.openxmlformats.org/officeDocument/2006/customXml" ds:itemID="{46D0A5AE-59AE-46D1-ADF3-1FC870E8455C}">
   <ds:schemaRefs>
-    <ds:schemaRef ds:uri="http://schemas.openxmlformats.org/officeDocument/2006/bibliography"/>
+    <ds:schemaRef ds:uri="http://schemas.microsoft.com/sharepoint/v3/contenttype/forms"/>
   </ds:schemaRefs>
 </ds:datastoreItem>
 </file>
 
-<file path=customXml/itemProps3.xml><?xml version="1.0" encoding="utf-8"?>
+<file path=customXml/itemProps4.xml><?xml version="1.0" encoding="utf-8"?>
 <ds:datastoreItem xmlns:ds="http://schemas.openxmlformats.org/officeDocument/2006/customXml" ds:itemID="{186CAD03-05F6-434F-BBE5-9F947B7BC6FB}">
   <ds:schemaRefs>
     <ds:schemaRef ds:uri="http://schemas.microsoft.com/office/2006/metadata/contentType"/>
@@ -2578,12 +2594,4 @@
     <ds:schemaRef ds:uri="http://schemas.microsoft.com/internal/obd"/>
   </ds:schemaRefs>
 </ds:datastoreItem>
-</file>
-
-<file path=customXml/itemProps4.xml><?xml version="1.0" encoding="utf-8"?>
-<ds:datastoreItem xmlns:ds="http://schemas.openxmlformats.org/officeDocument/2006/customXml" ds:itemID="{46D0A5AE-59AE-46D1-ADF3-1FC870E8455C}">
-  <ds:schemaRefs>
-    <ds:schemaRef ds:uri="http://schemas.microsoft.com/sharepoint/v3/contenttype/forms"/>
-  </ds:schemaRefs>
-</ds:datastoreItem>
 </file>
</xml_diff>